<commit_message>
Testing added and figures updated
</commit_message>
<xml_diff>
--- a/Docs/Thesis.docx
+++ b/Docs/Thesis.docx
@@ -6072,7 +6072,7 @@
       <w:pPr>
         <w:pStyle w:val="ListParagraph"/>
         <w:numPr>
-          <w:ilvl w:val="0"/>
+          <w:ilvl w:val="1"/>
           <w:numId w:val="5"/>
         </w:numPr>
         <w:spacing w:after="0" w:line="360" w:lineRule="auto"/>
@@ -6092,7 +6092,62 @@
           <w:sz w:val="24"/>
           <w:szCs w:val="24"/>
         </w:rPr>
-        <w:t>Results</w:t>
+        <w:t>Testing the Hybrid Neural Network</w:t>
+      </w:r>
+      <w:r>
+        <w:rPr>
+          <w:rFonts w:ascii="Times New Roman" w:eastAsia="Lustria" w:hAnsi="Times New Roman" w:cs="Times New Roman"/>
+          <w:color w:val="000000"/>
+          <w:sz w:val="24"/>
+          <w:szCs w:val="24"/>
+        </w:rPr>
+        <w:tab/>
+      </w:r>
+      <w:r>
+        <w:rPr>
+          <w:rFonts w:ascii="Times New Roman" w:eastAsia="Lustria" w:hAnsi="Times New Roman" w:cs="Times New Roman"/>
+          <w:color w:val="000000"/>
+          <w:sz w:val="24"/>
+          <w:szCs w:val="24"/>
+        </w:rPr>
+        <w:tab/>
+      </w:r>
+      <w:r>
+        <w:rPr>
+          <w:rFonts w:ascii="Times New Roman" w:eastAsia="Lustria" w:hAnsi="Times New Roman" w:cs="Times New Roman"/>
+          <w:color w:val="000000"/>
+          <w:sz w:val="24"/>
+          <w:szCs w:val="24"/>
+        </w:rPr>
+        <w:tab/>
+      </w:r>
+      <w:r>
+        <w:rPr>
+          <w:rFonts w:ascii="Times New Roman" w:eastAsia="Lustria" w:hAnsi="Times New Roman" w:cs="Times New Roman"/>
+          <w:color w:val="000000"/>
+          <w:sz w:val="24"/>
+          <w:szCs w:val="24"/>
+        </w:rPr>
+        <w:tab/>
+      </w:r>
+      <w:r>
+        <w:rPr>
+          <w:rFonts w:ascii="Times New Roman" w:eastAsia="Lustria" w:hAnsi="Times New Roman" w:cs="Times New Roman"/>
+          <w:color w:val="000000"/>
+          <w:sz w:val="24"/>
+          <w:szCs w:val="24"/>
+        </w:rPr>
+        <w:tab/>
+      </w:r>
+      <w:r>
+        <w:rPr>
+          <w:rFonts w:ascii="Times New Roman" w:eastAsia="Lustria" w:hAnsi="Times New Roman" w:cs="Times New Roman"/>
+          <w:color w:val="000000"/>
+          <w:sz w:val="24"/>
+          <w:szCs w:val="24"/>
+        </w:rPr>
+        <w:tab/>
+        <w:t>41</w:t>
       </w:r>
     </w:p>
     <w:p>
@@ -6119,7 +6174,7 @@
           <w:sz w:val="24"/>
           <w:szCs w:val="24"/>
         </w:rPr>
-        <w:t>Conclusion and Future Work</w:t>
+        <w:t>Results</w:t>
       </w:r>
     </w:p>
     <w:p>
@@ -6146,6 +6201,33 @@
           <w:sz w:val="24"/>
           <w:szCs w:val="24"/>
         </w:rPr>
+        <w:t>Conclusion and Future Work</w:t>
+      </w:r>
+    </w:p>
+    <w:p>
+      <w:pPr>
+        <w:pStyle w:val="ListParagraph"/>
+        <w:numPr>
+          <w:ilvl w:val="0"/>
+          <w:numId w:val="5"/>
+        </w:numPr>
+        <w:spacing w:after="0" w:line="360" w:lineRule="auto"/>
+        <w:ind w:right="-317"/>
+        <w:jc w:val="both"/>
+        <w:rPr>
+          <w:rFonts w:ascii="Times New Roman" w:eastAsia="Lustria" w:hAnsi="Times New Roman" w:cs="Times New Roman"/>
+          <w:color w:val="000000"/>
+          <w:sz w:val="24"/>
+          <w:szCs w:val="24"/>
+        </w:rPr>
+      </w:pPr>
+      <w:r>
+        <w:rPr>
+          <w:rFonts w:ascii="Times New Roman" w:eastAsia="Lustria" w:hAnsi="Times New Roman" w:cs="Times New Roman"/>
+          <w:color w:val="000000"/>
+          <w:sz w:val="24"/>
+          <w:szCs w:val="24"/>
+        </w:rPr>
         <w:t>Appendix – Tools and Platforms used</w:t>
       </w:r>
     </w:p>
@@ -6251,18 +6333,6 @@
     <w:p>
       <w:pPr>
         <w:spacing w:after="160" w:line="480" w:lineRule="auto"/>
-        <w:jc w:val="both"/>
-        <w:rPr>
-          <w:rFonts w:ascii="Times New Roman" w:eastAsiaTheme="minorHAnsi" w:hAnsi="Times New Roman" w:cs="Times New Roman"/>
-          <w:sz w:val="28"/>
-          <w:szCs w:val="28"/>
-        </w:rPr>
-      </w:pPr>
-    </w:p>
-    <w:p>
-      <w:pPr>
-        <w:spacing w:after="160" w:line="480" w:lineRule="auto"/>
-        <w:jc w:val="center"/>
         <w:rPr>
           <w:rFonts w:ascii="Times New Roman" w:eastAsiaTheme="minorHAnsi" w:hAnsi="Times New Roman" w:cs="Times New Roman"/>
           <w:b/>
@@ -6322,7 +6392,7 @@
       <w:tr>
         <w:tc>
           <w:tcPr>
-            <w:tcW w:w="918" w:type="dxa"/>
+            <w:tcW w:w="869" w:type="dxa"/>
           </w:tcPr>
           <w:p>
             <w:pPr>
@@ -6346,7 +6416,7 @@
         </w:tc>
         <w:tc>
           <w:tcPr>
-            <w:tcW w:w="7470" w:type="dxa"/>
+            <w:tcW w:w="6654" w:type="dxa"/>
           </w:tcPr>
           <w:p>
             <w:pPr>
@@ -6370,7 +6440,7 @@
         </w:tc>
         <w:tc>
           <w:tcPr>
-            <w:tcW w:w="1188" w:type="dxa"/>
+            <w:tcW w:w="1117" w:type="dxa"/>
           </w:tcPr>
           <w:p>
             <w:pPr>
@@ -6396,7 +6466,7 @@
       <w:tr>
         <w:tc>
           <w:tcPr>
-            <w:tcW w:w="918" w:type="dxa"/>
+            <w:tcW w:w="869" w:type="dxa"/>
           </w:tcPr>
           <w:p>
             <w:pPr>
@@ -6420,7 +6490,7 @@
         </w:tc>
         <w:tc>
           <w:tcPr>
-            <w:tcW w:w="7470" w:type="dxa"/>
+            <w:tcW w:w="6654" w:type="dxa"/>
           </w:tcPr>
           <w:p>
             <w:pPr>
@@ -6444,7 +6514,7 @@
         </w:tc>
         <w:tc>
           <w:tcPr>
-            <w:tcW w:w="1188" w:type="dxa"/>
+            <w:tcW w:w="1117" w:type="dxa"/>
           </w:tcPr>
           <w:p>
             <w:pPr>
@@ -6470,7 +6540,7 @@
       <w:tr>
         <w:tc>
           <w:tcPr>
-            <w:tcW w:w="918" w:type="dxa"/>
+            <w:tcW w:w="869" w:type="dxa"/>
           </w:tcPr>
           <w:p>
             <w:pPr>
@@ -6494,7 +6564,7 @@
         </w:tc>
         <w:tc>
           <w:tcPr>
-            <w:tcW w:w="7470" w:type="dxa"/>
+            <w:tcW w:w="6654" w:type="dxa"/>
           </w:tcPr>
           <w:p>
             <w:pPr>
@@ -6528,7 +6598,7 @@
         </w:tc>
         <w:tc>
           <w:tcPr>
-            <w:tcW w:w="1188" w:type="dxa"/>
+            <w:tcW w:w="1117" w:type="dxa"/>
           </w:tcPr>
           <w:p>
             <w:pPr>
@@ -6554,7 +6624,7 @@
       <w:tr>
         <w:tc>
           <w:tcPr>
-            <w:tcW w:w="918" w:type="dxa"/>
+            <w:tcW w:w="869" w:type="dxa"/>
           </w:tcPr>
           <w:p>
             <w:pPr>
@@ -6578,7 +6648,7 @@
         </w:tc>
         <w:tc>
           <w:tcPr>
-            <w:tcW w:w="7470" w:type="dxa"/>
+            <w:tcW w:w="6654" w:type="dxa"/>
           </w:tcPr>
           <w:p>
             <w:pPr>
@@ -6602,7 +6672,7 @@
         </w:tc>
         <w:tc>
           <w:tcPr>
-            <w:tcW w:w="1188" w:type="dxa"/>
+            <w:tcW w:w="1117" w:type="dxa"/>
           </w:tcPr>
           <w:p>
             <w:pPr>
@@ -6628,7 +6698,7 @@
       <w:tr>
         <w:tc>
           <w:tcPr>
-            <w:tcW w:w="918" w:type="dxa"/>
+            <w:tcW w:w="869" w:type="dxa"/>
           </w:tcPr>
           <w:p>
             <w:pPr>
@@ -6652,7 +6722,7 @@
         </w:tc>
         <w:tc>
           <w:tcPr>
-            <w:tcW w:w="7470" w:type="dxa"/>
+            <w:tcW w:w="6654" w:type="dxa"/>
           </w:tcPr>
           <w:p>
             <w:pPr>
@@ -6676,7 +6746,7 @@
         </w:tc>
         <w:tc>
           <w:tcPr>
-            <w:tcW w:w="1188" w:type="dxa"/>
+            <w:tcW w:w="1117" w:type="dxa"/>
           </w:tcPr>
           <w:p>
             <w:pPr>
@@ -6702,7 +6772,7 @@
       <w:tr>
         <w:tc>
           <w:tcPr>
-            <w:tcW w:w="918" w:type="dxa"/>
+            <w:tcW w:w="869" w:type="dxa"/>
           </w:tcPr>
           <w:p>
             <w:pPr>
@@ -6726,7 +6796,7 @@
         </w:tc>
         <w:tc>
           <w:tcPr>
-            <w:tcW w:w="7470" w:type="dxa"/>
+            <w:tcW w:w="6654" w:type="dxa"/>
           </w:tcPr>
           <w:p>
             <w:pPr>
@@ -6750,7 +6820,7 @@
         </w:tc>
         <w:tc>
           <w:tcPr>
-            <w:tcW w:w="1188" w:type="dxa"/>
+            <w:tcW w:w="1117" w:type="dxa"/>
           </w:tcPr>
           <w:p>
             <w:pPr>
@@ -6776,7 +6846,7 @@
       <w:tr>
         <w:tc>
           <w:tcPr>
-            <w:tcW w:w="918" w:type="dxa"/>
+            <w:tcW w:w="869" w:type="dxa"/>
           </w:tcPr>
           <w:p>
             <w:pPr>
@@ -6800,7 +6870,7 @@
         </w:tc>
         <w:tc>
           <w:tcPr>
-            <w:tcW w:w="7470" w:type="dxa"/>
+            <w:tcW w:w="6654" w:type="dxa"/>
           </w:tcPr>
           <w:p>
             <w:pPr>
@@ -6824,7 +6894,7 @@
         </w:tc>
         <w:tc>
           <w:tcPr>
-            <w:tcW w:w="1188" w:type="dxa"/>
+            <w:tcW w:w="1117" w:type="dxa"/>
           </w:tcPr>
           <w:p>
             <w:pPr>
@@ -6850,7 +6920,7 @@
       <w:tr>
         <w:tc>
           <w:tcPr>
-            <w:tcW w:w="918" w:type="dxa"/>
+            <w:tcW w:w="869" w:type="dxa"/>
           </w:tcPr>
           <w:p>
             <w:pPr>
@@ -6874,7 +6944,7 @@
         </w:tc>
         <w:tc>
           <w:tcPr>
-            <w:tcW w:w="7470" w:type="dxa"/>
+            <w:tcW w:w="6654" w:type="dxa"/>
           </w:tcPr>
           <w:p>
             <w:pPr>
@@ -6898,7 +6968,7 @@
         </w:tc>
         <w:tc>
           <w:tcPr>
-            <w:tcW w:w="1188" w:type="dxa"/>
+            <w:tcW w:w="1117" w:type="dxa"/>
           </w:tcPr>
           <w:p>
             <w:pPr>
@@ -6924,7 +6994,7 @@
       <w:tr>
         <w:tc>
           <w:tcPr>
-            <w:tcW w:w="918" w:type="dxa"/>
+            <w:tcW w:w="869" w:type="dxa"/>
           </w:tcPr>
           <w:p>
             <w:pPr>
@@ -6948,7 +7018,7 @@
         </w:tc>
         <w:tc>
           <w:tcPr>
-            <w:tcW w:w="7470" w:type="dxa"/>
+            <w:tcW w:w="6654" w:type="dxa"/>
           </w:tcPr>
           <w:p>
             <w:pPr>
@@ -6972,7 +7042,7 @@
         </w:tc>
         <w:tc>
           <w:tcPr>
-            <w:tcW w:w="1188" w:type="dxa"/>
+            <w:tcW w:w="1117" w:type="dxa"/>
           </w:tcPr>
           <w:p>
             <w:pPr>
@@ -6998,7 +7068,7 @@
       <w:tr>
         <w:tc>
           <w:tcPr>
-            <w:tcW w:w="918" w:type="dxa"/>
+            <w:tcW w:w="869" w:type="dxa"/>
           </w:tcPr>
           <w:p>
             <w:pPr>
@@ -7022,7 +7092,7 @@
         </w:tc>
         <w:tc>
           <w:tcPr>
-            <w:tcW w:w="7470" w:type="dxa"/>
+            <w:tcW w:w="6654" w:type="dxa"/>
           </w:tcPr>
           <w:p>
             <w:pPr>
@@ -7046,7 +7116,7 @@
         </w:tc>
         <w:tc>
           <w:tcPr>
-            <w:tcW w:w="1188" w:type="dxa"/>
+            <w:tcW w:w="1117" w:type="dxa"/>
           </w:tcPr>
           <w:p>
             <w:pPr>
@@ -7072,7 +7142,7 @@
       <w:tr>
         <w:tc>
           <w:tcPr>
-            <w:tcW w:w="918" w:type="dxa"/>
+            <w:tcW w:w="869" w:type="dxa"/>
           </w:tcPr>
           <w:p>
             <w:pPr>
@@ -7096,7 +7166,7 @@
         </w:tc>
         <w:tc>
           <w:tcPr>
-            <w:tcW w:w="7470" w:type="dxa"/>
+            <w:tcW w:w="6654" w:type="dxa"/>
           </w:tcPr>
           <w:p>
             <w:pPr>
@@ -7120,7 +7190,7 @@
         </w:tc>
         <w:tc>
           <w:tcPr>
-            <w:tcW w:w="1188" w:type="dxa"/>
+            <w:tcW w:w="1117" w:type="dxa"/>
           </w:tcPr>
           <w:p>
             <w:pPr>
@@ -7146,7 +7216,7 @@
       <w:tr>
         <w:tc>
           <w:tcPr>
-            <w:tcW w:w="918" w:type="dxa"/>
+            <w:tcW w:w="869" w:type="dxa"/>
           </w:tcPr>
           <w:p>
             <w:pPr>
@@ -7170,7 +7240,7 @@
         </w:tc>
         <w:tc>
           <w:tcPr>
-            <w:tcW w:w="7470" w:type="dxa"/>
+            <w:tcW w:w="6654" w:type="dxa"/>
           </w:tcPr>
           <w:p>
             <w:pPr>
@@ -7194,7 +7264,7 @@
         </w:tc>
         <w:tc>
           <w:tcPr>
-            <w:tcW w:w="1188" w:type="dxa"/>
+            <w:tcW w:w="1117" w:type="dxa"/>
           </w:tcPr>
           <w:p>
             <w:pPr>
@@ -7220,7 +7290,7 @@
       <w:tr>
         <w:tc>
           <w:tcPr>
-            <w:tcW w:w="918" w:type="dxa"/>
+            <w:tcW w:w="869" w:type="dxa"/>
           </w:tcPr>
           <w:p>
             <w:pPr>
@@ -7244,7 +7314,7 @@
         </w:tc>
         <w:tc>
           <w:tcPr>
-            <w:tcW w:w="7470" w:type="dxa"/>
+            <w:tcW w:w="6654" w:type="dxa"/>
           </w:tcPr>
           <w:p>
             <w:pPr>
@@ -7268,7 +7338,7 @@
         </w:tc>
         <w:tc>
           <w:tcPr>
-            <w:tcW w:w="1188" w:type="dxa"/>
+            <w:tcW w:w="1117" w:type="dxa"/>
           </w:tcPr>
           <w:p>
             <w:pPr>
@@ -7294,7 +7364,7 @@
       <w:tr>
         <w:tc>
           <w:tcPr>
-            <w:tcW w:w="918" w:type="dxa"/>
+            <w:tcW w:w="869" w:type="dxa"/>
           </w:tcPr>
           <w:p>
             <w:pPr>
@@ -7318,7 +7388,7 @@
         </w:tc>
         <w:tc>
           <w:tcPr>
-            <w:tcW w:w="7470" w:type="dxa"/>
+            <w:tcW w:w="6654" w:type="dxa"/>
           </w:tcPr>
           <w:p>
             <w:pPr>
@@ -7330,11 +7400,19 @@
                 <w:szCs w:val="24"/>
               </w:rPr>
             </w:pPr>
+            <w:r>
+              <w:rPr>
+                <w:rFonts w:ascii="Times New Roman" w:eastAsiaTheme="minorHAnsi" w:hAnsi="Times New Roman" w:cs="Times New Roman"/>
+                <w:sz w:val="24"/>
+                <w:szCs w:val="24"/>
+              </w:rPr>
+              <w:t>Multiclass Metric Calculation</w:t>
+            </w:r>
           </w:p>
         </w:tc>
         <w:tc>
           <w:tcPr>
-            <w:tcW w:w="1188" w:type="dxa"/>
+            <w:tcW w:w="1117" w:type="dxa"/>
           </w:tcPr>
           <w:p>
             <w:pPr>
@@ -7346,13 +7424,21 @@
                 <w:szCs w:val="24"/>
               </w:rPr>
             </w:pPr>
+            <w:r>
+              <w:rPr>
+                <w:rFonts w:ascii="Times New Roman" w:eastAsiaTheme="minorHAnsi" w:hAnsi="Times New Roman" w:cs="Times New Roman"/>
+                <w:sz w:val="24"/>
+                <w:szCs w:val="24"/>
+              </w:rPr>
+              <w:t>41</w:t>
+            </w:r>
           </w:p>
         </w:tc>
       </w:tr>
       <w:tr>
         <w:tc>
           <w:tcPr>
-            <w:tcW w:w="918" w:type="dxa"/>
+            <w:tcW w:w="869" w:type="dxa"/>
           </w:tcPr>
           <w:p>
             <w:pPr>
@@ -7376,7 +7462,216 @@
         </w:tc>
         <w:tc>
           <w:tcPr>
-            <w:tcW w:w="7470" w:type="dxa"/>
+            <w:tcW w:w="6654" w:type="dxa"/>
+          </w:tcPr>
+          <w:p>
+            <w:pPr>
+              <w:spacing w:after="0" w:line="360" w:lineRule="auto"/>
+              <w:jc w:val="both"/>
+              <w:rPr>
+                <w:rFonts w:ascii="Times New Roman" w:eastAsiaTheme="minorHAnsi" w:hAnsi="Times New Roman" w:cs="Times New Roman"/>
+                <w:sz w:val="24"/>
+                <w:szCs w:val="24"/>
+              </w:rPr>
+            </w:pPr>
+            <w:r>
+              <w:rPr>
+                <w:rFonts w:ascii="Times New Roman" w:eastAsiaTheme="minorHAnsi" w:hAnsi="Times New Roman" w:cs="Times New Roman"/>
+                <w:sz w:val="24"/>
+                <w:szCs w:val="24"/>
+              </w:rPr>
+              <w:t>Sample confusion matrix for total 150 samples</w:t>
+            </w:r>
+          </w:p>
+        </w:tc>
+        <w:tc>
+          <w:tcPr>
+            <w:tcW w:w="1117" w:type="dxa"/>
+          </w:tcPr>
+          <w:p>
+            <w:pPr>
+              <w:spacing w:after="0" w:line="360" w:lineRule="auto"/>
+              <w:jc w:val="both"/>
+              <w:rPr>
+                <w:rFonts w:ascii="Times New Roman" w:eastAsiaTheme="minorHAnsi" w:hAnsi="Times New Roman" w:cs="Times New Roman"/>
+                <w:sz w:val="24"/>
+                <w:szCs w:val="24"/>
+              </w:rPr>
+            </w:pPr>
+            <w:r>
+              <w:rPr>
+                <w:rFonts w:ascii="Times New Roman" w:eastAsiaTheme="minorHAnsi" w:hAnsi="Times New Roman" w:cs="Times New Roman"/>
+                <w:sz w:val="24"/>
+                <w:szCs w:val="24"/>
+              </w:rPr>
+              <w:t>43</w:t>
+            </w:r>
+          </w:p>
+        </w:tc>
+      </w:tr>
+      <w:tr>
+        <w:tc>
+          <w:tcPr>
+            <w:tcW w:w="869" w:type="dxa"/>
+          </w:tcPr>
+          <w:p>
+            <w:pPr>
+              <w:spacing w:after="0" w:line="360" w:lineRule="auto"/>
+              <w:jc w:val="both"/>
+              <w:rPr>
+                <w:rFonts w:ascii="Times New Roman" w:eastAsiaTheme="minorHAnsi" w:hAnsi="Times New Roman" w:cs="Times New Roman"/>
+                <w:sz w:val="24"/>
+                <w:szCs w:val="24"/>
+              </w:rPr>
+            </w:pPr>
+            <w:r>
+              <w:rPr>
+                <w:rFonts w:ascii="Times New Roman" w:eastAsiaTheme="minorHAnsi" w:hAnsi="Times New Roman" w:cs="Times New Roman"/>
+                <w:sz w:val="24"/>
+                <w:szCs w:val="24"/>
+              </w:rPr>
+              <w:t>15</w:t>
+            </w:r>
+          </w:p>
+        </w:tc>
+        <w:tc>
+          <w:tcPr>
+            <w:tcW w:w="6654" w:type="dxa"/>
+          </w:tcPr>
+          <w:p>
+            <w:pPr>
+              <w:spacing w:after="0" w:line="360" w:lineRule="auto"/>
+              <w:jc w:val="both"/>
+              <w:rPr>
+                <w:rFonts w:ascii="Times New Roman" w:eastAsiaTheme="minorHAnsi" w:hAnsi="Times New Roman" w:cs="Times New Roman"/>
+                <w:sz w:val="24"/>
+                <w:szCs w:val="24"/>
+              </w:rPr>
+            </w:pPr>
+            <w:r>
+              <w:rPr>
+                <w:rFonts w:ascii="Times New Roman" w:eastAsiaTheme="minorHAnsi" w:hAnsi="Times New Roman" w:cs="Times New Roman"/>
+                <w:sz w:val="24"/>
+                <w:szCs w:val="24"/>
+              </w:rPr>
+              <w:t>Division between Train and Test set</w:t>
+            </w:r>
+          </w:p>
+        </w:tc>
+        <w:tc>
+          <w:tcPr>
+            <w:tcW w:w="1117" w:type="dxa"/>
+          </w:tcPr>
+          <w:p>
+            <w:pPr>
+              <w:spacing w:after="0" w:line="360" w:lineRule="auto"/>
+              <w:jc w:val="both"/>
+              <w:rPr>
+                <w:rFonts w:ascii="Times New Roman" w:eastAsiaTheme="minorHAnsi" w:hAnsi="Times New Roman" w:cs="Times New Roman"/>
+                <w:sz w:val="24"/>
+                <w:szCs w:val="24"/>
+              </w:rPr>
+            </w:pPr>
+            <w:r>
+              <w:rPr>
+                <w:rFonts w:ascii="Times New Roman" w:eastAsiaTheme="minorHAnsi" w:hAnsi="Times New Roman" w:cs="Times New Roman"/>
+                <w:sz w:val="24"/>
+                <w:szCs w:val="24"/>
+              </w:rPr>
+              <w:t>44</w:t>
+            </w:r>
+          </w:p>
+        </w:tc>
+      </w:tr>
+      <w:tr>
+        <w:tc>
+          <w:tcPr>
+            <w:tcW w:w="869" w:type="dxa"/>
+          </w:tcPr>
+          <w:p>
+            <w:pPr>
+              <w:spacing w:after="0" w:line="360" w:lineRule="auto"/>
+              <w:jc w:val="both"/>
+              <w:rPr>
+                <w:rFonts w:ascii="Times New Roman" w:eastAsiaTheme="minorHAnsi" w:hAnsi="Times New Roman" w:cs="Times New Roman"/>
+                <w:sz w:val="24"/>
+                <w:szCs w:val="24"/>
+              </w:rPr>
+            </w:pPr>
+            <w:r>
+              <w:rPr>
+                <w:rFonts w:ascii="Times New Roman" w:eastAsiaTheme="minorHAnsi" w:hAnsi="Times New Roman" w:cs="Times New Roman"/>
+                <w:sz w:val="24"/>
+                <w:szCs w:val="24"/>
+              </w:rPr>
+              <w:t>16</w:t>
+            </w:r>
+          </w:p>
+        </w:tc>
+        <w:tc>
+          <w:tcPr>
+            <w:tcW w:w="6654" w:type="dxa"/>
+          </w:tcPr>
+          <w:p>
+            <w:pPr>
+              <w:spacing w:after="0" w:line="360" w:lineRule="auto"/>
+              <w:jc w:val="both"/>
+              <w:rPr>
+                <w:rFonts w:ascii="Times New Roman" w:eastAsiaTheme="minorHAnsi" w:hAnsi="Times New Roman" w:cs="Times New Roman"/>
+                <w:sz w:val="24"/>
+                <w:szCs w:val="24"/>
+              </w:rPr>
+            </w:pPr>
+            <w:r>
+              <w:rPr>
+                <w:rFonts w:ascii="Times New Roman" w:eastAsiaTheme="minorHAnsi" w:hAnsi="Times New Roman" w:cs="Times New Roman"/>
+                <w:sz w:val="24"/>
+                <w:szCs w:val="24"/>
+              </w:rPr>
+              <w:t>K Fold Cross Validation</w:t>
+            </w:r>
+          </w:p>
+        </w:tc>
+        <w:tc>
+          <w:tcPr>
+            <w:tcW w:w="1117" w:type="dxa"/>
+          </w:tcPr>
+          <w:p>
+            <w:pPr>
+              <w:spacing w:after="0" w:line="360" w:lineRule="auto"/>
+              <w:jc w:val="both"/>
+              <w:rPr>
+                <w:rFonts w:ascii="Times New Roman" w:eastAsiaTheme="minorHAnsi" w:hAnsi="Times New Roman" w:cs="Times New Roman"/>
+                <w:sz w:val="24"/>
+                <w:szCs w:val="24"/>
+              </w:rPr>
+            </w:pPr>
+            <w:r>
+              <w:rPr>
+                <w:rFonts w:ascii="Times New Roman" w:eastAsiaTheme="minorHAnsi" w:hAnsi="Times New Roman" w:cs="Times New Roman"/>
+                <w:sz w:val="24"/>
+                <w:szCs w:val="24"/>
+              </w:rPr>
+              <w:t>44</w:t>
+            </w:r>
+          </w:p>
+          <w:p>
+            <w:pPr>
+              <w:spacing w:after="0" w:line="360" w:lineRule="auto"/>
+              <w:jc w:val="both"/>
+              <w:rPr>
+                <w:rFonts w:ascii="Times New Roman" w:eastAsiaTheme="minorHAnsi" w:hAnsi="Times New Roman" w:cs="Times New Roman"/>
+                <w:sz w:val="24"/>
+                <w:szCs w:val="24"/>
+              </w:rPr>
+            </w:pPr>
+          </w:p>
+        </w:tc>
+      </w:tr>
+      <w:tr>
+        <w:tc>
+          <w:tcPr>
+            <w:tcW w:w="869" w:type="dxa"/>
           </w:tcPr>
           <w:p>
             <w:pPr>
@@ -7392,7 +7687,23 @@
         </w:tc>
         <w:tc>
           <w:tcPr>
-            <w:tcW w:w="1188" w:type="dxa"/>
+            <w:tcW w:w="6654" w:type="dxa"/>
+          </w:tcPr>
+          <w:p>
+            <w:pPr>
+              <w:spacing w:after="0" w:line="360" w:lineRule="auto"/>
+              <w:jc w:val="both"/>
+              <w:rPr>
+                <w:rFonts w:ascii="Times New Roman" w:eastAsiaTheme="minorHAnsi" w:hAnsi="Times New Roman" w:cs="Times New Roman"/>
+                <w:sz w:val="24"/>
+                <w:szCs w:val="24"/>
+              </w:rPr>
+            </w:pPr>
+          </w:p>
+        </w:tc>
+        <w:tc>
+          <w:tcPr>
+            <w:tcW w:w="1117" w:type="dxa"/>
           </w:tcPr>
           <w:p>
             <w:pPr>
@@ -7445,7 +7756,6 @@
     <w:p>
       <w:pPr>
         <w:spacing w:after="160" w:line="480" w:lineRule="auto"/>
-        <w:jc w:val="center"/>
         <w:rPr>
           <w:rFonts w:ascii="Times New Roman" w:eastAsiaTheme="minorHAnsi" w:hAnsi="Times New Roman" w:cs="Times New Roman"/>
           <w:b/>
@@ -7465,18 +7775,8 @@
           <w:u w:val="single"/>
         </w:rPr>
       </w:pPr>
-    </w:p>
-    <w:p>
-      <w:pPr>
-        <w:spacing w:after="160" w:line="480" w:lineRule="auto"/>
-        <w:jc w:val="center"/>
-        <w:rPr>
-          <w:rFonts w:ascii="Times New Roman" w:eastAsiaTheme="minorHAnsi" w:hAnsi="Times New Roman" w:cs="Times New Roman"/>
-          <w:b/>
-          <w:sz w:val="48"/>
-          <w:u w:val="single"/>
-        </w:rPr>
-      </w:pPr>
+      <w:bookmarkStart w:id="0" w:name="_GoBack"/>
+      <w:bookmarkEnd w:id="0"/>
       <w:r>
         <w:rPr>
           <w:rFonts w:ascii="Times New Roman" w:eastAsiaTheme="minorHAnsi" w:hAnsi="Times New Roman" w:cs="Times New Roman"/>
@@ -14950,8 +15250,8 @@
           <w:szCs w:val="24"/>
         </w:rPr>
       </w:pPr>
-      <w:bookmarkStart w:id="0" w:name="article1.body1.sec1.p2"/>
-      <w:bookmarkEnd w:id="0"/>
+      <w:bookmarkStart w:id="1" w:name="article1.body1.sec1.p2"/>
+      <w:bookmarkEnd w:id="1"/>
       <w:proofErr w:type="spellStart"/>
       <w:r>
         <w:rPr>
@@ -21226,7 +21526,7 @@
                     </a:ln>
                     <a:extLst>
                       <a:ext uri="{53640926-AAD7-44d8-BBD7-CCE9431645EC}">
-                        <a14:shadowObscured xmlns:ve="http://schemas.openxmlformats.org/markup-compatibility/2006" xmlns:a14="http://schemas.microsoft.com/office/drawing/2010/main" xmlns:w="http://schemas.openxmlformats.org/wordprocessingml/2006/main" xmlns:w10="urn:schemas-microsoft-com:office:word" xmlns:v="urn:schemas-microsoft-com:vml" xmlns:o="urn:schemas-microsoft-com:office:office" xmlns:mv="urn:schemas-microsoft-com:mac:vml" xmlns:mo="http://schemas.microsoft.com/office/mac/office/2008/main" xmlns=""/>
+                        <a14:shadowObscured xmlns="" xmlns:mo="http://schemas.microsoft.com/office/mac/office/2008/main" xmlns:mv="urn:schemas-microsoft-com:mac:vml" xmlns:o="urn:schemas-microsoft-com:office:office" xmlns:v="urn:schemas-microsoft-com:vml" xmlns:w10="urn:schemas-microsoft-com:office:word" xmlns:w="http://schemas.openxmlformats.org/wordprocessingml/2006/main" xmlns:a14="http://schemas.microsoft.com/office/drawing/2010/main" xmlns:ve="http://schemas.openxmlformats.org/markup-compatibility/2006"/>
                       </a:ext>
                     </a:extLst>
                   </pic:spPr>
@@ -21477,8 +21777,6 @@
           </m:f>
         </m:oMath>
       </m:oMathPara>
-      <w:bookmarkStart w:id="1" w:name="_GoBack"/>
-      <w:bookmarkEnd w:id="1"/>
     </w:p>
     <w:p>
       <w:pPr>
@@ -26488,7 +26786,7 @@
             <w:bCs/>
             <w:noProof/>
           </w:rPr>
-          <w:t>43</w:t>
+          <w:t>10</w:t>
         </w:r>
         <w:r>
           <w:rPr>
@@ -30029,6 +30327,7 @@
   <w:style w:type="character" w:default="1" w:styleId="DefaultParagraphFont">
     <w:name w:val="Default Paragraph Font"/>
     <w:uiPriority w:val="1"/>
+    <w:semiHidden/>
     <w:unhideWhenUsed/>
   </w:style>
   <w:style w:type="table" w:default="1" w:styleId="TableNormal">
@@ -30481,7 +30780,7 @@
 </file>
 
 <file path=customXml/itemProps1.xml><?xml version="1.0" encoding="utf-8"?>
-<ds:datastoreItem xmlns:ds="http://schemas.openxmlformats.org/officeDocument/2006/customXml" ds:itemID="{B28EDF55-737D-4C29-84D9-EFD8BFF8FB40}">
+<ds:datastoreItem xmlns:ds="http://schemas.openxmlformats.org/officeDocument/2006/customXml" ds:itemID="{4D31B98A-BABC-43F6-97D0-3E8DE5319B90}">
   <ds:schemaRefs>
     <ds:schemaRef ds:uri="http://schemas.openxmlformats.org/officeDocument/2006/bibliography"/>
   </ds:schemaRefs>

</xml_diff>